<commit_message>
statusbericht II, question changes, schnittstellenbeschreibung
</commit_message>
<xml_diff>
--- a/documents/Schnittstellenübergabe.docx
+++ b/documents/Schnittstellenübergabe.docx
@@ -12,6 +12,60 @@
         <w:rPr>
           <w:b/>
         </w:rPr>
+        <w:t>Stand: 28.12.2016</w:t>
+      </w:r>
+    </w:p>
+    <w:p>
+      <w:pPr>
+        <w:rPr>
+          <w:b/>
+        </w:rPr>
+      </w:pPr>
+      <w:r>
+        <w:rPr>
+          <w:b/>
+        </w:rPr>
+        <w:t>Verwendete URLs im Client und ihre Funktionsbeschreibung</w:t>
+      </w:r>
+    </w:p>
+    <w:p>
+      <w:pPr>
+        <w:rPr>
+          <w:i/>
+        </w:rPr>
+      </w:pPr>
+      <w:r>
+        <w:rPr>
+          <w:i/>
+        </w:rPr>
+        <w:t xml:space="preserve">von Daniel </w:t>
+      </w:r>
+      <w:proofErr w:type="spellStart"/>
+      <w:r>
+        <w:rPr>
+          <w:i/>
+        </w:rPr>
+        <w:t>Dobras</w:t>
+      </w:r>
+      <w:proofErr w:type="spellEnd"/>
+    </w:p>
+    <w:p>
+      <w:pPr>
+        <w:rPr>
+          <w:i/>
+        </w:rPr>
+      </w:pPr>
+    </w:p>
+    <w:p>
+      <w:pPr>
+        <w:rPr>
+          <w:b/>
+        </w:rPr>
+      </w:pPr>
+      <w:r>
+        <w:rPr>
+          <w:b/>
+        </w:rPr>
         <w:t>Für die Registrierung:</w:t>
       </w:r>
     </w:p>
@@ -96,12 +150,412 @@
       </w:r>
       <w:proofErr w:type="spellEnd"/>
       <w:r>
-        <w:t>, gibt mir zurück, ob der User sc</w:t>
+        <w:t>, gibt mir zurück, ob der User schon registriert ist</w:t>
+      </w:r>
+    </w:p>
+    <w:p/>
+    <w:p>
+      <w:pPr>
+        <w:rPr>
+          <w:b/>
+        </w:rPr>
+      </w:pPr>
+      <w:r>
+        <w:rPr>
+          <w:b/>
+        </w:rPr>
+        <w:t>Für die Login:</w:t>
+      </w:r>
+    </w:p>
+    <w:p>
+      <w:r>
+        <w:t>Registrierten Benutzer in das System einloggen</w:t>
+      </w:r>
+    </w:p>
+    <w:p>
+      <w:r>
+        <w:t xml:space="preserve">URL: </w:t>
+      </w:r>
+      <w:proofErr w:type="spellStart"/>
+      <w:r>
+        <w:t>user</w:t>
+      </w:r>
+      <w:proofErr w:type="spellEnd"/>
+      <w:r>
+        <w:t>/</w:t>
+      </w:r>
+      <w:proofErr w:type="spellStart"/>
+      <w:r>
+        <w:t>login</w:t>
+      </w:r>
+      <w:proofErr w:type="spellEnd"/>
+    </w:p>
+    <w:p>
+      <w:r>
+        <w:t>Übergabe von einem User: -1,</w:t>
+      </w:r>
+      <w:r>
+        <w:t xml:space="preserve"> </w:t>
+      </w:r>
+      <w:proofErr w:type="spellStart"/>
+      <w:r>
+        <w:t>username</w:t>
+      </w:r>
+      <w:proofErr w:type="spellEnd"/>
+      <w:r>
+        <w:t xml:space="preserve">, </w:t>
+      </w:r>
+      <w:proofErr w:type="spellStart"/>
+      <w:r>
+        <w:t>password</w:t>
+      </w:r>
+      <w:proofErr w:type="spellEnd"/>
+      <w:r>
+        <w:t xml:space="preserve">, </w:t>
+      </w:r>
+      <w:proofErr w:type="spellStart"/>
+      <w:r>
+        <w:t>false</w:t>
+      </w:r>
+      <w:proofErr w:type="spellEnd"/>
+    </w:p>
+    <w:p>
+      <w:r>
+        <w:t>//kann hier noch nicht zwischen Lehrer und Schüler unterscheiden</w:t>
+      </w:r>
+      <w:r>
+        <w:t xml:space="preserve">, deswegen übergebe ich standardmäßig einfach ein </w:t>
+      </w:r>
+      <w:proofErr w:type="spellStart"/>
+      <w:r>
+        <w:t>false</w:t>
+      </w:r>
+      <w:proofErr w:type="spellEnd"/>
+      <w:r>
+        <w:t xml:space="preserve"> bei </w:t>
+      </w:r>
+      <w:proofErr w:type="spellStart"/>
+      <w:r>
+        <w:t>isTeacher</w:t>
+      </w:r>
+      <w:proofErr w:type="spellEnd"/>
+    </w:p>
+    <w:p>
+      <w:r>
+        <w:t xml:space="preserve">Als Antwort erwarte ich folgende Attribute: </w:t>
+      </w:r>
+      <w:proofErr w:type="spellStart"/>
+      <w:r>
+        <w:t>isUserNameOk</w:t>
+      </w:r>
+      <w:proofErr w:type="spellEnd"/>
+      <w:r>
+        <w:t xml:space="preserve">, </w:t>
+      </w:r>
+      <w:proofErr w:type="spellStart"/>
+      <w:r>
+        <w:t>isPasswortOk</w:t>
+      </w:r>
+      <w:proofErr w:type="spellEnd"/>
+      <w:r>
+        <w:t xml:space="preserve">, </w:t>
+      </w:r>
+      <w:proofErr w:type="spellStart"/>
+      <w:r>
+        <w:t>isTeacher</w:t>
+      </w:r>
+      <w:proofErr w:type="spellEnd"/>
+    </w:p>
+    <w:p/>
+    <w:p>
+      <w:pPr>
+        <w:rPr>
+          <w:b/>
+        </w:rPr>
+      </w:pPr>
+      <w:r>
+        <w:rPr>
+          <w:b/>
+        </w:rPr>
+        <w:t>Für das Quiz</w:t>
+      </w:r>
+      <w:r>
+        <w:rPr>
+          <w:b/>
+        </w:rPr>
+        <w:t>:</w:t>
+      </w:r>
+    </w:p>
+    <w:p>
+      <w:r>
+        <w:t>Fragen entsprechend einer ausgewählten Kategorie und Anzahl der Fragen</w:t>
+      </w:r>
+    </w:p>
+    <w:p>
+      <w:r>
+        <w:t xml:space="preserve">URL: </w:t>
+      </w:r>
+      <w:proofErr w:type="spellStart"/>
+      <w:r>
+        <w:t>listQuizQuestions</w:t>
+      </w:r>
+      <w:proofErr w:type="spellEnd"/>
+    </w:p>
+    <w:p>
+      <w:r>
+        <w:t xml:space="preserve">Übergabe von zwei Strings: </w:t>
+      </w:r>
+      <w:proofErr w:type="spellStart"/>
+      <w:r>
+        <w:t>category</w:t>
+      </w:r>
+      <w:proofErr w:type="spellEnd"/>
+      <w:r>
+        <w:t xml:space="preserve"> und </w:t>
+      </w:r>
+      <w:proofErr w:type="spellStart"/>
+      <w:r>
+        <w:t>numberOfQuestions</w:t>
+      </w:r>
+      <w:proofErr w:type="spellEnd"/>
+    </w:p>
+    <w:p>
+      <w:r>
+        <w:t xml:space="preserve">(Mit dem Befehl kannst du den Wert von </w:t>
+      </w:r>
+      <w:proofErr w:type="spellStart"/>
+      <w:r>
+        <w:t>numberOfQuestions</w:t>
+      </w:r>
+      <w:proofErr w:type="spellEnd"/>
+      <w:r>
+        <w:t xml:space="preserve"> zu einer </w:t>
+      </w:r>
+      <w:proofErr w:type="spellStart"/>
+      <w:r>
+        <w:t>number</w:t>
+      </w:r>
+      <w:proofErr w:type="spellEnd"/>
+      <w:r>
+        <w:t xml:space="preserve"> machen:</w:t>
+      </w:r>
+    </w:p>
+    <w:p>
+      <w:proofErr w:type="spellStart"/>
+      <w:r>
+        <w:t>var</w:t>
+      </w:r>
+      <w:proofErr w:type="spellEnd"/>
+      <w:r>
+        <w:t xml:space="preserve"> total = +</w:t>
+      </w:r>
+      <w:proofErr w:type="spellStart"/>
+      <w:r>
+        <w:t>this.numberOfQuestions</w:t>
+      </w:r>
+      <w:proofErr w:type="spellEnd"/>
+      <w:r>
+        <w:t>;)</w:t>
+      </w:r>
+    </w:p>
+    <w:p>
+      <w:r>
+        <w:t xml:space="preserve">Als Antwort krieg ich ein </w:t>
+      </w:r>
+      <w:proofErr w:type="spellStart"/>
+      <w:r>
+        <w:t>Question</w:t>
+      </w:r>
+      <w:proofErr w:type="spellEnd"/>
+      <w:r>
+        <w:t xml:space="preserve">[ ] mit </w:t>
+      </w:r>
+      <w:proofErr w:type="spellStart"/>
+      <w:r>
+        <w:t>MultipleChoiceQuestions</w:t>
+      </w:r>
+      <w:proofErr w:type="spellEnd"/>
+      <w:r>
+        <w:t xml:space="preserve"> und </w:t>
+      </w:r>
+      <w:proofErr w:type="spellStart"/>
+      <w:r>
+        <w:t>OpenQuestions</w:t>
+      </w:r>
+      <w:proofErr w:type="spellEnd"/>
+      <w:r>
+        <w:t xml:space="preserve"> mit genau der </w:t>
+      </w:r>
+      <w:proofErr w:type="spellStart"/>
+      <w:r>
+        <w:t>größe</w:t>
+      </w:r>
+      <w:proofErr w:type="spellEnd"/>
+      <w:r>
+        <w:t xml:space="preserve">, die ich in </w:t>
+      </w:r>
+      <w:proofErr w:type="spellStart"/>
+      <w:r>
+        <w:t>n</w:t>
+      </w:r>
+      <w:r>
+        <w:t>umberOfQuestions</w:t>
+      </w:r>
+      <w:proofErr w:type="spellEnd"/>
+      <w:r>
+        <w:t xml:space="preserve"> gefordert habe und </w:t>
+      </w:r>
+      <w:r>
+        <w:t>allen Attributen, die wir definiert haben.</w:t>
+      </w:r>
+    </w:p>
+    <w:p/>
+    <w:p>
+      <w:r>
+        <w:t>Die Frage selbst sieht so aus:</w:t>
+      </w:r>
+    </w:p>
+    <w:p>
+      <w:pPr>
+        <w:rPr>
+          <w:lang w:val="en-US"/>
+        </w:rPr>
+      </w:pPr>
+      <w:r>
+        <w:rPr>
+          <w:lang w:val="en-US"/>
+        </w:rPr>
+        <w:t>export class GeneralQuestion {</w:t>
+      </w:r>
+    </w:p>
+    <w:p>
+      <w:pPr>
+        <w:rPr>
+          <w:lang w:val="en-US"/>
+        </w:rPr>
+      </w:pPr>
+      <w:r>
+        <w:rPr>
+          <w:lang w:val="en-US"/>
+        </w:rPr>
+        <w:t xml:space="preserve">  constructor(public id: number,</w:t>
+      </w:r>
+    </w:p>
+    <w:p>
+      <w:pPr>
+        <w:rPr>
+          <w:lang w:val="en-US"/>
+        </w:rPr>
+      </w:pPr>
+      <w:r>
+        <w:rPr>
+          <w:lang w:val="en-US"/>
+        </w:rPr>
+        <w:t xml:space="preserve">    public category : any,</w:t>
+      </w:r>
+    </w:p>
+    <w:p>
+      <w:pPr>
+        <w:rPr>
+          <w:lang w:val="en-US"/>
+        </w:rPr>
+      </w:pPr>
+      <w:r>
+        <w:rPr>
+          <w:lang w:val="en-US"/>
+        </w:rPr>
+        <w:t xml:space="preserve">    public questionType : string,</w:t>
+      </w:r>
+    </w:p>
+    <w:p>
+      <w:pPr>
+        <w:rPr>
+          <w:lang w:val="en-US"/>
+        </w:rPr>
+      </w:pPr>
+      <w:r>
+        <w:rPr>
+          <w:lang w:val="en-US"/>
+        </w:rPr>
+        <w:lastRenderedPageBreak/>
+        <w:t xml:space="preserve">    public question: string,</w:t>
+      </w:r>
+    </w:p>
+    <w:p>
+      <w:pPr>
+        <w:rPr>
+          <w:lang w:val="en-US"/>
+        </w:rPr>
+      </w:pPr>
+      <w:r>
+        <w:rPr>
+          <w:lang w:val="en-US"/>
+        </w:rPr>
+        <w:t xml:space="preserve">    public answerA: string,</w:t>
+      </w:r>
+    </w:p>
+    <w:p>
+      <w:pPr>
+        <w:rPr>
+          <w:lang w:val="en-US"/>
+        </w:rPr>
+      </w:pPr>
+      <w:r>
+        <w:rPr>
+          <w:lang w:val="en-US"/>
+        </w:rPr>
+        <w:t xml:space="preserve">    public answerB: string,</w:t>
+      </w:r>
+    </w:p>
+    <w:p>
+      <w:pPr>
+        <w:rPr>
+          <w:lang w:val="en-US"/>
+        </w:rPr>
+      </w:pPr>
+      <w:r>
+        <w:rPr>
+          <w:lang w:val="en-US"/>
+        </w:rPr>
+        <w:t xml:space="preserve">    public answerC: string,</w:t>
+      </w:r>
+    </w:p>
+    <w:p>
+      <w:pPr>
+        <w:rPr>
+          <w:lang w:val="en-US"/>
+        </w:rPr>
+      </w:pPr>
+      <w:r>
+        <w:rPr>
+          <w:lang w:val="en-US"/>
+        </w:rPr>
+        <w:t xml:space="preserve">    public answerD: string,</w:t>
+      </w:r>
+    </w:p>
+    <w:p>
+      <w:pPr>
+        <w:rPr>
+          <w:lang w:val="en-US"/>
+        </w:rPr>
+      </w:pPr>
+      <w:r>
+        <w:rPr>
+          <w:lang w:val="en-US"/>
+        </w:rPr>
+        <w:t xml:space="preserve">    public correctAnswer: string) {}</w:t>
+      </w:r>
+    </w:p>
+    <w:p>
+      <w:r>
+        <w:t>}</w:t>
       </w:r>
       <w:bookmarkStart w:id="0" w:name="_GoBack"/>
       <w:bookmarkEnd w:id="0"/>
-      <w:r>
-        <w:t>hon registriert ist</w:t>
+    </w:p>
+    <w:p>
+      <w:r>
+        <w:t>Hieraus kann ich dann auslesen und meine HTML entsprechend anpassen</w:t>
       </w:r>
     </w:p>
     <w:p/>
@@ -115,72 +569,738 @@
         <w:rPr>
           <w:b/>
         </w:rPr>
-        <w:t>Für die Login:</w:t>
-      </w:r>
-    </w:p>
-    <w:p>
-      <w:r>
-        <w:t>Registrierten Benutzer in das System einloggen</w:t>
-      </w:r>
-    </w:p>
-    <w:p>
-      <w:r>
+        <w:t>Für das Verwalten der Fragen:</w:t>
+      </w:r>
+    </w:p>
+    <w:p>
+      <w:pPr>
+        <w:rPr>
+          <w:b/>
+        </w:rPr>
+      </w:pPr>
+      <w:r>
+        <w:rPr>
+          <w:b/>
+        </w:rPr>
+        <w:t>Erstellung von Fragen:</w:t>
+      </w:r>
+    </w:p>
+    <w:p>
+      <w:pPr>
+        <w:rPr>
+          <w:b/>
+        </w:rPr>
+      </w:pPr>
+      <w:r>
+        <w:rPr>
+          <w:b/>
+        </w:rPr>
+        <w:t xml:space="preserve">Offene Frage erstellen: </w:t>
+      </w:r>
+    </w:p>
+    <w:p>
+      <w:pPr>
+        <w:rPr>
+          <w:lang w:val="en-US"/>
+        </w:rPr>
+      </w:pPr>
+      <w:r>
+        <w:rPr>
+          <w:lang w:val="en-US"/>
+        </w:rPr>
         <w:t xml:space="preserve">URL: </w:t>
       </w:r>
       <w:proofErr w:type="spellStart"/>
       <w:r>
-        <w:t>user</w:t>
-      </w:r>
-      <w:proofErr w:type="spellEnd"/>
-      <w:r>
-        <w:t>/</w:t>
-      </w:r>
-      <w:proofErr w:type="spellStart"/>
-      <w:r>
-        <w:t>login</w:t>
-      </w:r>
-      <w:proofErr w:type="spellEnd"/>
-    </w:p>
-    <w:p>
-      <w:r>
-        <w:t xml:space="preserve">Übergabe von einem User: </w:t>
-      </w:r>
-      <w:r>
-        <w:t>-1,</w:t>
-      </w:r>
-      <w:r>
+        <w:rPr>
+          <w:lang w:val="en-US"/>
+        </w:rPr>
+        <w:t>openquestion</w:t>
+      </w:r>
+      <w:proofErr w:type="spellEnd"/>
+      <w:r>
+        <w:rPr>
+          <w:lang w:val="en-US"/>
+        </w:rPr>
+        <w:t>/create</w:t>
+      </w:r>
+    </w:p>
+    <w:p>
+      <w:pPr>
+        <w:rPr>
+          <w:lang w:val="en-US"/>
+        </w:rPr>
+      </w:pPr>
+      <w:proofErr w:type="spellStart"/>
+      <w:r>
+        <w:rPr>
+          <w:lang w:val="en-US"/>
+        </w:rPr>
+        <w:t>Übergabe</w:t>
+      </w:r>
+      <w:proofErr w:type="spellEnd"/>
+      <w:r>
+        <w:rPr>
+          <w:lang w:val="en-US"/>
+        </w:rPr>
         <w:t xml:space="preserve"> </w:t>
       </w:r>
       <w:proofErr w:type="spellStart"/>
       <w:r>
-        <w:t>username</w:t>
-      </w:r>
-      <w:proofErr w:type="spellEnd"/>
-      <w:r>
+        <w:rPr>
+          <w:lang w:val="en-US"/>
+        </w:rPr>
+        <w:t>einer</w:t>
+      </w:r>
+      <w:proofErr w:type="spellEnd"/>
+      <w:r>
+        <w:rPr>
+          <w:lang w:val="en-US"/>
+        </w:rPr>
+        <w:t xml:space="preserve"> </w:t>
+      </w:r>
+      <w:proofErr w:type="spellStart"/>
+      <w:r>
+        <w:rPr>
+          <w:lang w:val="en-US"/>
+        </w:rPr>
+        <w:t>offenen</w:t>
+      </w:r>
+      <w:proofErr w:type="spellEnd"/>
+      <w:r>
+        <w:rPr>
+          <w:lang w:val="en-US"/>
+        </w:rPr>
+        <w:t xml:space="preserve"> </w:t>
+      </w:r>
+      <w:proofErr w:type="spellStart"/>
+      <w:r>
+        <w:rPr>
+          <w:lang w:val="en-US"/>
+        </w:rPr>
+        <w:t>Frage</w:t>
+      </w:r>
+      <w:proofErr w:type="spellEnd"/>
+      <w:r>
+        <w:rPr>
+          <w:lang w:val="en-US"/>
+        </w:rPr>
+        <w:t xml:space="preserve">:  </w:t>
+      </w:r>
+      <w:proofErr w:type="spellStart"/>
+      <w:r>
+        <w:rPr>
+          <w:lang w:val="en-US"/>
+        </w:rPr>
+        <w:t>var</w:t>
+      </w:r>
+      <w:proofErr w:type="spellEnd"/>
+      <w:r>
+        <w:rPr>
+          <w:lang w:val="en-US"/>
+        </w:rPr>
+        <w:t xml:space="preserve"> </w:t>
+      </w:r>
+      <w:proofErr w:type="spellStart"/>
+      <w:r>
+        <w:rPr>
+          <w:lang w:val="en-US"/>
+        </w:rPr>
+        <w:t>newOpenQuestion</w:t>
+      </w:r>
+      <w:proofErr w:type="spellEnd"/>
+      <w:r>
+        <w:rPr>
+          <w:lang w:val="en-US"/>
+        </w:rPr>
+        <w:t xml:space="preserve"> = new </w:t>
+      </w:r>
+      <w:proofErr w:type="spellStart"/>
+      <w:r>
+        <w:rPr>
+          <w:lang w:val="en-US"/>
+        </w:rPr>
+        <w:t>OpenQuestion</w:t>
+      </w:r>
+      <w:proofErr w:type="spellEnd"/>
+      <w:r>
+        <w:rPr>
+          <w:lang w:val="en-US"/>
+        </w:rPr>
+        <w:t xml:space="preserve">(-1, </w:t>
+      </w:r>
+      <w:proofErr w:type="spellStart"/>
+      <w:r>
+        <w:rPr>
+          <w:lang w:val="en-US"/>
+        </w:rPr>
+        <w:t>this.category</w:t>
+      </w:r>
+      <w:proofErr w:type="spellEnd"/>
+      <w:r>
+        <w:rPr>
+          <w:lang w:val="en-US"/>
+        </w:rPr>
+        <w:t xml:space="preserve">, this. question, </w:t>
+      </w:r>
+      <w:proofErr w:type="spellStart"/>
+      <w:r>
+        <w:rPr>
+          <w:lang w:val="en-US"/>
+        </w:rPr>
+        <w:t>this.correctAnswer</w:t>
+      </w:r>
+      <w:proofErr w:type="spellEnd"/>
+      <w:r>
+        <w:rPr>
+          <w:lang w:val="en-US"/>
+        </w:rPr>
+        <w:t>);</w:t>
+      </w:r>
+    </w:p>
+    <w:p>
+      <w:r>
+        <w:t>Ansonsten wie Beispiel vom Auftraggeber</w:t>
+      </w:r>
+    </w:p>
+    <w:p>
+      <w:pPr>
+        <w:rPr>
+          <w:b/>
+        </w:rPr>
+      </w:pPr>
+      <w:r>
+        <w:rPr>
+          <w:b/>
+        </w:rPr>
+        <w:t xml:space="preserve">MCQ erstellen: </w:t>
+      </w:r>
+    </w:p>
+    <w:p>
+      <w:pPr>
+        <w:rPr>
+          <w:lang w:val="en-US"/>
+        </w:rPr>
+      </w:pPr>
+      <w:r>
+        <w:rPr>
+          <w:lang w:val="en-US"/>
+        </w:rPr>
+        <w:t xml:space="preserve">URL: </w:t>
+      </w:r>
+      <w:proofErr w:type="spellStart"/>
+      <w:r>
+        <w:rPr>
+          <w:lang w:val="en-US"/>
+        </w:rPr>
+        <w:t>multiplechoicequestion</w:t>
+      </w:r>
+      <w:proofErr w:type="spellEnd"/>
+      <w:r>
+        <w:rPr>
+          <w:lang w:val="en-US"/>
+        </w:rPr>
+        <w:t>/create</w:t>
+      </w:r>
+    </w:p>
+    <w:p>
+      <w:pPr>
+        <w:rPr>
+          <w:lang w:val="en-US"/>
+        </w:rPr>
+      </w:pPr>
+      <w:proofErr w:type="spellStart"/>
+      <w:r>
+        <w:rPr>
+          <w:lang w:val="en-US"/>
+        </w:rPr>
+        <w:t>Übergabe</w:t>
+      </w:r>
+      <w:proofErr w:type="spellEnd"/>
+      <w:r>
+        <w:rPr>
+          <w:lang w:val="en-US"/>
+        </w:rPr>
+        <w:t xml:space="preserve"> </w:t>
+      </w:r>
+      <w:proofErr w:type="spellStart"/>
+      <w:r>
+        <w:rPr>
+          <w:lang w:val="en-US"/>
+        </w:rPr>
+        <w:t>einer</w:t>
+      </w:r>
+      <w:proofErr w:type="spellEnd"/>
+      <w:r>
+        <w:rPr>
+          <w:lang w:val="en-US"/>
+        </w:rPr>
+        <w:t xml:space="preserve"> MCQ: </w:t>
+      </w:r>
+      <w:proofErr w:type="spellStart"/>
+      <w:r>
+        <w:rPr>
+          <w:lang w:val="en-US"/>
+        </w:rPr>
+        <w:t>var</w:t>
+      </w:r>
+      <w:proofErr w:type="spellEnd"/>
+      <w:r>
+        <w:rPr>
+          <w:lang w:val="en-US"/>
+        </w:rPr>
+        <w:t xml:space="preserve"> </w:t>
+      </w:r>
+      <w:proofErr w:type="spellStart"/>
+      <w:r>
+        <w:rPr>
+          <w:lang w:val="en-US"/>
+        </w:rPr>
+        <w:t>newMCQ</w:t>
+      </w:r>
+      <w:proofErr w:type="spellEnd"/>
+      <w:r>
+        <w:rPr>
+          <w:lang w:val="en-US"/>
+        </w:rPr>
+        <w:t xml:space="preserve"> = new </w:t>
+      </w:r>
+      <w:proofErr w:type="spellStart"/>
+      <w:r>
+        <w:rPr>
+          <w:lang w:val="en-US"/>
+        </w:rPr>
+        <w:t>MultipleChoiceQuestion</w:t>
+      </w:r>
+      <w:proofErr w:type="spellEnd"/>
+      <w:r>
+        <w:rPr>
+          <w:lang w:val="en-US"/>
+        </w:rPr>
+        <w:t xml:space="preserve">(-1, </w:t>
+      </w:r>
+      <w:proofErr w:type="spellStart"/>
+      <w:r>
+        <w:rPr>
+          <w:lang w:val="en-US"/>
+        </w:rPr>
+        <w:t>this.category</w:t>
+      </w:r>
+      <w:proofErr w:type="spellEnd"/>
+      <w:r>
+        <w:rPr>
+          <w:lang w:val="en-US"/>
+        </w:rPr>
         <w:t xml:space="preserve">, </w:t>
       </w:r>
       <w:proofErr w:type="spellStart"/>
       <w:r>
-        <w:t>password</w:t>
-      </w:r>
-      <w:proofErr w:type="spellEnd"/>
-      <w:r>
+        <w:rPr>
+          <w:lang w:val="en-US"/>
+        </w:rPr>
+        <w:t>this</w:t>
+      </w:r>
+      <w:r>
+        <w:rPr>
+          <w:lang w:val="en-US"/>
+        </w:rPr>
+        <w:t>.</w:t>
+      </w:r>
+      <w:r>
+        <w:rPr>
+          <w:lang w:val="en-US"/>
+        </w:rPr>
+        <w:t>question</w:t>
+      </w:r>
+      <w:proofErr w:type="spellEnd"/>
+      <w:r>
+        <w:rPr>
+          <w:lang w:val="en-US"/>
+        </w:rPr>
         <w:t xml:space="preserve">, </w:t>
       </w:r>
       <w:proofErr w:type="spellStart"/>
       <w:r>
-        <w:t>false</w:t>
-      </w:r>
-      <w:proofErr w:type="spellEnd"/>
-    </w:p>
-    <w:p>
-      <w:pPr>
-        <w:rPr>
-          <w:b/>
-        </w:rPr>
-      </w:pPr>
-      <w:r>
-        <w:t>//kann hier noch nicht zwischen Lehrer und Schüler unterscheiden</w:t>
+        <w:rPr>
+          <w:lang w:val="en-US"/>
+        </w:rPr>
+        <w:t>this.answerA</w:t>
+      </w:r>
+      <w:proofErr w:type="spellEnd"/>
+      <w:r>
+        <w:rPr>
+          <w:lang w:val="en-US"/>
+        </w:rPr>
+        <w:t xml:space="preserve">, </w:t>
+      </w:r>
+      <w:proofErr w:type="spellStart"/>
+      <w:r>
+        <w:rPr>
+          <w:lang w:val="en-US"/>
+        </w:rPr>
+        <w:t>this.answerB</w:t>
+      </w:r>
+      <w:proofErr w:type="spellEnd"/>
+      <w:r>
+        <w:rPr>
+          <w:lang w:val="en-US"/>
+        </w:rPr>
+        <w:t xml:space="preserve">, </w:t>
+      </w:r>
+      <w:proofErr w:type="spellStart"/>
+      <w:r>
+        <w:rPr>
+          <w:lang w:val="en-US"/>
+        </w:rPr>
+        <w:t>this</w:t>
+      </w:r>
+      <w:r>
+        <w:rPr>
+          <w:lang w:val="en-US"/>
+        </w:rPr>
+        <w:t>.</w:t>
+      </w:r>
+      <w:r>
+        <w:rPr>
+          <w:lang w:val="en-US"/>
+        </w:rPr>
+        <w:t>answerC</w:t>
+      </w:r>
+      <w:proofErr w:type="spellEnd"/>
+      <w:r>
+        <w:rPr>
+          <w:lang w:val="en-US"/>
+        </w:rPr>
+        <w:t xml:space="preserve">, this </w:t>
+      </w:r>
+      <w:proofErr w:type="spellStart"/>
+      <w:r>
+        <w:rPr>
+          <w:lang w:val="en-US"/>
+        </w:rPr>
+        <w:t>answerD</w:t>
+      </w:r>
+      <w:proofErr w:type="spellEnd"/>
+      <w:r>
+        <w:rPr>
+          <w:lang w:val="en-US"/>
+        </w:rPr>
+        <w:t xml:space="preserve">, </w:t>
+      </w:r>
+      <w:proofErr w:type="spellStart"/>
+      <w:r>
+        <w:rPr>
+          <w:lang w:val="en-US"/>
+        </w:rPr>
+        <w:t>this.correctAnswer</w:t>
+      </w:r>
+      <w:proofErr w:type="spellEnd"/>
+      <w:r>
+        <w:rPr>
+          <w:lang w:val="en-US"/>
+        </w:rPr>
+        <w:t>);</w:t>
+      </w:r>
+    </w:p>
+    <w:p>
+      <w:pPr>
+        <w:rPr>
+          <w:lang w:val="en-US"/>
+        </w:rPr>
+      </w:pPr>
+    </w:p>
+    <w:p>
+      <w:pPr>
+        <w:pStyle w:val="Listenabsatz"/>
+        <w:numPr>
+          <w:ilvl w:val="0"/>
+          <w:numId w:val="1"/>
+        </w:numPr>
+      </w:pPr>
+      <w:r>
+        <w:t xml:space="preserve">Gib mir bei </w:t>
+      </w:r>
+      <w:proofErr w:type="spellStart"/>
+      <w:r>
+        <w:t>createOQ</w:t>
+      </w:r>
+      <w:proofErr w:type="spellEnd"/>
+      <w:r>
+        <w:t xml:space="preserve"> und </w:t>
+      </w:r>
+      <w:proofErr w:type="spellStart"/>
+      <w:r>
+        <w:t>createMCQ</w:t>
+      </w:r>
+      <w:proofErr w:type="spellEnd"/>
+      <w:r>
+        <w:t xml:space="preserve"> einfach das zurück, was im Beispiel zurückgegeben wurde</w:t>
+      </w:r>
+    </w:p>
+    <w:p/>
+    <w:p>
+      <w:pPr>
+        <w:rPr>
+          <w:b/>
+        </w:rPr>
+      </w:pPr>
+      <w:r>
+        <w:rPr>
+          <w:b/>
+        </w:rPr>
+        <w:t xml:space="preserve">Auflisten der Fragen: </w:t>
+      </w:r>
+    </w:p>
+    <w:p>
+      <w:pPr>
+        <w:rPr>
+          <w:b/>
+        </w:rPr>
+      </w:pPr>
+      <w:r>
+        <w:rPr>
+          <w:b/>
+        </w:rPr>
+        <w:t>Auflisten der Offenen Fragen:</w:t>
+      </w:r>
+    </w:p>
+    <w:p>
+      <w:r>
+        <w:t>Funktioniert ja schon</w:t>
+      </w:r>
+    </w:p>
+    <w:p>
+      <w:pPr>
+        <w:rPr>
+          <w:b/>
+        </w:rPr>
+      </w:pPr>
+      <w:r>
+        <w:rPr>
+          <w:b/>
+        </w:rPr>
+        <w:t>Auflisten der MCQ:</w:t>
+      </w:r>
+    </w:p>
+    <w:p>
+      <w:r>
+        <w:t xml:space="preserve">URL:  </w:t>
+      </w:r>
+      <w:proofErr w:type="spellStart"/>
+      <w:r>
+        <w:t>listMultipleChoiceQuestions</w:t>
+      </w:r>
+      <w:proofErr w:type="spellEnd"/>
+    </w:p>
+    <w:p>
+      <w:r>
+        <w:t>Als Antwort erwarte ich ein MCQ[ ] mit folgenden Attributen:</w:t>
+      </w:r>
+    </w:p>
+    <w:p>
+      <w:pPr>
+        <w:rPr>
+          <w:lang w:val="en-US"/>
+        </w:rPr>
+      </w:pPr>
+      <w:r>
+        <w:rPr>
+          <w:lang w:val="en-US"/>
+        </w:rPr>
+        <w:t>(public id: number,</w:t>
+      </w:r>
+    </w:p>
+    <w:p>
+      <w:pPr>
+        <w:rPr>
+          <w:lang w:val="en-US"/>
+        </w:rPr>
+      </w:pPr>
+      <w:r>
+        <w:rPr>
+          <w:lang w:val="en-US"/>
+        </w:rPr>
+        <w:t xml:space="preserve">    public category : any, //each question has to have a category</w:t>
+      </w:r>
+    </w:p>
+    <w:p>
+      <w:pPr>
+        <w:rPr>
+          <w:lang w:val="en-US"/>
+        </w:rPr>
+      </w:pPr>
+      <w:r>
+        <w:rPr>
+          <w:lang w:val="en-US"/>
+        </w:rPr>
+        <w:t xml:space="preserve">    public question: string,</w:t>
+      </w:r>
+    </w:p>
+    <w:p>
+      <w:pPr>
+        <w:rPr>
+          <w:lang w:val="en-US"/>
+        </w:rPr>
+      </w:pPr>
+      <w:r>
+        <w:rPr>
+          <w:lang w:val="en-US"/>
+        </w:rPr>
+        <w:lastRenderedPageBreak/>
+        <w:t xml:space="preserve">    public </w:t>
+      </w:r>
+      <w:proofErr w:type="spellStart"/>
+      <w:r>
+        <w:rPr>
+          <w:lang w:val="en-US"/>
+        </w:rPr>
+        <w:t>answerA</w:t>
+      </w:r>
+      <w:proofErr w:type="spellEnd"/>
+      <w:r>
+        <w:rPr>
+          <w:lang w:val="en-US"/>
+        </w:rPr>
+        <w:t>: string,</w:t>
+      </w:r>
+    </w:p>
+    <w:p>
+      <w:pPr>
+        <w:rPr>
+          <w:lang w:val="en-US"/>
+        </w:rPr>
+      </w:pPr>
+      <w:r>
+        <w:rPr>
+          <w:lang w:val="en-US"/>
+        </w:rPr>
+        <w:t xml:space="preserve">    public </w:t>
+      </w:r>
+      <w:proofErr w:type="spellStart"/>
+      <w:r>
+        <w:rPr>
+          <w:lang w:val="en-US"/>
+        </w:rPr>
+        <w:t>answerB</w:t>
+      </w:r>
+      <w:proofErr w:type="spellEnd"/>
+      <w:r>
+        <w:rPr>
+          <w:lang w:val="en-US"/>
+        </w:rPr>
+        <w:t>: string,</w:t>
+      </w:r>
+    </w:p>
+    <w:p>
+      <w:pPr>
+        <w:rPr>
+          <w:lang w:val="en-US"/>
+        </w:rPr>
+      </w:pPr>
+      <w:r>
+        <w:rPr>
+          <w:lang w:val="en-US"/>
+        </w:rPr>
+        <w:t xml:space="preserve">    public </w:t>
+      </w:r>
+      <w:proofErr w:type="spellStart"/>
+      <w:r>
+        <w:rPr>
+          <w:lang w:val="en-US"/>
+        </w:rPr>
+        <w:t>answerC</w:t>
+      </w:r>
+      <w:proofErr w:type="spellEnd"/>
+      <w:r>
+        <w:rPr>
+          <w:lang w:val="en-US"/>
+        </w:rPr>
+        <w:t>: string,</w:t>
+      </w:r>
+    </w:p>
+    <w:p>
+      <w:pPr>
+        <w:rPr>
+          <w:lang w:val="en-US"/>
+        </w:rPr>
+      </w:pPr>
+      <w:r>
+        <w:rPr>
+          <w:lang w:val="en-US"/>
+        </w:rPr>
+        <w:t xml:space="preserve">    </w:t>
+      </w:r>
+      <w:r>
+        <w:rPr>
+          <w:lang w:val="en-US"/>
+        </w:rPr>
+        <w:t xml:space="preserve">public </w:t>
+      </w:r>
+      <w:proofErr w:type="spellStart"/>
+      <w:r>
+        <w:rPr>
+          <w:lang w:val="en-US"/>
+        </w:rPr>
+        <w:t>answerD</w:t>
+      </w:r>
+      <w:proofErr w:type="spellEnd"/>
+      <w:r>
+        <w:rPr>
+          <w:lang w:val="en-US"/>
+        </w:rPr>
+        <w:t>: string,</w:t>
+      </w:r>
+    </w:p>
+    <w:p>
+      <w:pPr>
+        <w:rPr>
+          <w:lang w:val="en-US"/>
+        </w:rPr>
+      </w:pPr>
+      <w:r>
+        <w:rPr>
+          <w:lang w:val="en-US"/>
+        </w:rPr>
+        <w:t xml:space="preserve">    public </w:t>
+      </w:r>
+      <w:proofErr w:type="spellStart"/>
+      <w:r>
+        <w:rPr>
+          <w:lang w:val="en-US"/>
+        </w:rPr>
+        <w:t>correctAnswer</w:t>
+      </w:r>
+      <w:proofErr w:type="spellEnd"/>
+      <w:r>
+        <w:rPr>
+          <w:lang w:val="en-US"/>
+        </w:rPr>
+        <w:t>: number)</w:t>
+      </w:r>
+    </w:p>
+    <w:p>
+      <w:pPr>
+        <w:rPr>
+          <w:lang w:val="en-US"/>
+        </w:rPr>
+      </w:pPr>
+    </w:p>
+    <w:p>
+      <w:pPr>
+        <w:rPr>
+          <w:b/>
+        </w:rPr>
+      </w:pPr>
+      <w:r>
+        <w:rPr>
+          <w:b/>
+        </w:rPr>
+        <w:t xml:space="preserve">Ändern von Fragen: </w:t>
+      </w:r>
+    </w:p>
+    <w:p>
+      <w:r>
+        <w:t>Wird clientseitig erst mal nicht implementiert</w:t>
       </w:r>
     </w:p>
     <w:sectPr>
@@ -191,6 +1311,126 @@
     </w:sectPr>
   </w:body>
 </w:document>
+</file>
+
+<file path=word/numbering.xml><?xml version="1.0" encoding="utf-8"?>
+<w:numbering xmlns:wpc="http://schemas.microsoft.com/office/word/2010/wordprocessingCanvas" xmlns:cx="http://schemas.microsoft.com/office/drawing/2014/chartex" xmlns:cx1="http://schemas.microsoft.com/office/drawing/2015/9/8/chartex" xmlns:cx2="http://schemas.microsoft.com/office/drawing/2015/10/21/chartex" xmlns:cx3="http://schemas.microsoft.com/office/drawing/2016/5/9/chartex" xmlns:cx4="http://schemas.microsoft.com/office/drawing/2016/5/10/chartex" xmlns:cx5="http://schemas.microsoft.com/office/drawing/2016/5/11/chartex" xmlns:mc="http://schemas.openxmlformats.org/markup-compatibility/2006" xmlns:o="urn:schemas-microsoft-com:office:office" xmlns:r="http://schemas.openxmlformats.org/officeDocument/2006/relationships" xmlns:m="http://schemas.openxmlformats.org/officeDocument/2006/math" xmlns:v="urn:schemas-microsoft-com:vml" xmlns:wp14="http://schemas.microsoft.com/office/word/2010/wordprocessingDrawing" xmlns:wp="http://schemas.openxmlformats.org/drawingml/2006/wordprocessingDrawing" xmlns:w10="urn:schemas-microsoft-com:office:word" xmlns:w="http://schemas.openxmlformats.org/wordprocessingml/2006/main" xmlns:w14="http://schemas.microsoft.com/office/word/2010/wordml" xmlns:w15="http://schemas.microsoft.com/office/word/2012/wordml" xmlns:w16se="http://schemas.microsoft.com/office/word/2015/wordml/symex" xmlns:wpg="http://schemas.microsoft.com/office/word/2010/wordprocessingGroup" xmlns:wpi="http://schemas.microsoft.com/office/word/2010/wordprocessingInk" xmlns:wne="http://schemas.microsoft.com/office/word/2006/wordml" xmlns:wps="http://schemas.microsoft.com/office/word/2010/wordprocessingShape" mc:Ignorable="w14 w15 w16se wp14">
+  <w:abstractNum w:abstractNumId="0" w15:restartNumberingAfterBreak="0">
+    <w:nsid w:val="7ED341B4"/>
+    <w:multiLevelType w:val="hybridMultilevel"/>
+    <w:tmpl w:val="51604954"/>
+    <w:lvl w:ilvl="0" w:tplc="B58A0B78">
+      <w:numFmt w:val="bullet"/>
+      <w:lvlText w:val=""/>
+      <w:lvlJc w:val="left"/>
+      <w:pPr>
+        <w:ind w:left="720" w:hanging="360"/>
+      </w:pPr>
+      <w:rPr>
+        <w:rFonts w:ascii="Wingdings" w:eastAsiaTheme="minorHAnsi" w:hAnsi="Wingdings" w:cstheme="minorBidi" w:hint="default"/>
+      </w:rPr>
+    </w:lvl>
+    <w:lvl w:ilvl="1" w:tplc="04070003" w:tentative="1">
+      <w:start w:val="1"/>
+      <w:numFmt w:val="bullet"/>
+      <w:lvlText w:val="o"/>
+      <w:lvlJc w:val="left"/>
+      <w:pPr>
+        <w:ind w:left="1440" w:hanging="360"/>
+      </w:pPr>
+      <w:rPr>
+        <w:rFonts w:ascii="Courier New" w:hAnsi="Courier New" w:cs="Courier New" w:hint="default"/>
+      </w:rPr>
+    </w:lvl>
+    <w:lvl w:ilvl="2" w:tplc="04070005" w:tentative="1">
+      <w:start w:val="1"/>
+      <w:numFmt w:val="bullet"/>
+      <w:lvlText w:val=""/>
+      <w:lvlJc w:val="left"/>
+      <w:pPr>
+        <w:ind w:left="2160" w:hanging="360"/>
+      </w:pPr>
+      <w:rPr>
+        <w:rFonts w:ascii="Wingdings" w:hAnsi="Wingdings" w:hint="default"/>
+      </w:rPr>
+    </w:lvl>
+    <w:lvl w:ilvl="3" w:tplc="04070001" w:tentative="1">
+      <w:start w:val="1"/>
+      <w:numFmt w:val="bullet"/>
+      <w:lvlText w:val=""/>
+      <w:lvlJc w:val="left"/>
+      <w:pPr>
+        <w:ind w:left="2880" w:hanging="360"/>
+      </w:pPr>
+      <w:rPr>
+        <w:rFonts w:ascii="Symbol" w:hAnsi="Symbol" w:hint="default"/>
+      </w:rPr>
+    </w:lvl>
+    <w:lvl w:ilvl="4" w:tplc="04070003" w:tentative="1">
+      <w:start w:val="1"/>
+      <w:numFmt w:val="bullet"/>
+      <w:lvlText w:val="o"/>
+      <w:lvlJc w:val="left"/>
+      <w:pPr>
+        <w:ind w:left="3600" w:hanging="360"/>
+      </w:pPr>
+      <w:rPr>
+        <w:rFonts w:ascii="Courier New" w:hAnsi="Courier New" w:cs="Courier New" w:hint="default"/>
+      </w:rPr>
+    </w:lvl>
+    <w:lvl w:ilvl="5" w:tplc="04070005" w:tentative="1">
+      <w:start w:val="1"/>
+      <w:numFmt w:val="bullet"/>
+      <w:lvlText w:val=""/>
+      <w:lvlJc w:val="left"/>
+      <w:pPr>
+        <w:ind w:left="4320" w:hanging="360"/>
+      </w:pPr>
+      <w:rPr>
+        <w:rFonts w:ascii="Wingdings" w:hAnsi="Wingdings" w:hint="default"/>
+      </w:rPr>
+    </w:lvl>
+    <w:lvl w:ilvl="6" w:tplc="04070001" w:tentative="1">
+      <w:start w:val="1"/>
+      <w:numFmt w:val="bullet"/>
+      <w:lvlText w:val=""/>
+      <w:lvlJc w:val="left"/>
+      <w:pPr>
+        <w:ind w:left="5040" w:hanging="360"/>
+      </w:pPr>
+      <w:rPr>
+        <w:rFonts w:ascii="Symbol" w:hAnsi="Symbol" w:hint="default"/>
+      </w:rPr>
+    </w:lvl>
+    <w:lvl w:ilvl="7" w:tplc="04070003" w:tentative="1">
+      <w:start w:val="1"/>
+      <w:numFmt w:val="bullet"/>
+      <w:lvlText w:val="o"/>
+      <w:lvlJc w:val="left"/>
+      <w:pPr>
+        <w:ind w:left="5760" w:hanging="360"/>
+      </w:pPr>
+      <w:rPr>
+        <w:rFonts w:ascii="Courier New" w:hAnsi="Courier New" w:cs="Courier New" w:hint="default"/>
+      </w:rPr>
+    </w:lvl>
+    <w:lvl w:ilvl="8" w:tplc="04070005" w:tentative="1">
+      <w:start w:val="1"/>
+      <w:numFmt w:val="bullet"/>
+      <w:lvlText w:val=""/>
+      <w:lvlJc w:val="left"/>
+      <w:pPr>
+        <w:ind w:left="6480" w:hanging="360"/>
+      </w:pPr>
+      <w:rPr>
+        <w:rFonts w:ascii="Wingdings" w:hAnsi="Wingdings" w:hint="default"/>
+      </w:rPr>
+    </w:lvl>
+  </w:abstractNum>
+  <w:num w:numId="1">
+    <w:abstractNumId w:val="0"/>
+  </w:num>
+</w:numbering>
 </file>
 
 <file path=word/styles.xml><?xml version="1.0" encoding="utf-8"?>
@@ -617,6 +1857,17 @@
     <w:semiHidden/>
     <w:unhideWhenUsed/>
   </w:style>
+  <w:style w:type="paragraph" w:styleId="Listenabsatz">
+    <w:name w:val="List Paragraph"/>
+    <w:basedOn w:val="Standard"/>
+    <w:uiPriority w:val="34"/>
+    <w:qFormat/>
+    <w:rsid w:val="002E572E"/>
+    <w:pPr>
+      <w:ind w:left="720"/>
+      <w:contextualSpacing/>
+    </w:pPr>
+  </w:style>
 </w:styles>
 </file>
 

</xml_diff>